<commit_message>
Doc: Se modifico el nombre de un plan en el modelo de negocio
</commit_message>
<xml_diff>
--- a/Inicio/Modelo de Negocio/Modelo de Negocio_Vesta Risk Manager_T-Code.docx
+++ b/Inicio/Modelo de Negocio/Modelo de Negocio_Vesta Risk Manager_T-Code.docx
@@ -353,25 +353,7 @@
           <w:sz w:val="36"/>
           <w:szCs w:val="36"/>
         </w:rPr>
-        <w:t xml:space="preserve">Vesta </w:t>
-      </w:r>
-      <w:proofErr w:type="spellStart"/>
-      <w:r>
-        <w:rPr>
-          <w:rFonts w:ascii="Cambria" w:hAnsi="Cambria"/>
-          <w:sz w:val="36"/>
-          <w:szCs w:val="36"/>
-        </w:rPr>
-        <w:t>Risk</w:t>
-      </w:r>
-      <w:proofErr w:type="spellEnd"/>
-      <w:r>
-        <w:rPr>
-          <w:rFonts w:ascii="Cambria" w:hAnsi="Cambria"/>
-          <w:sz w:val="36"/>
-          <w:szCs w:val="36"/>
-        </w:rPr>
-        <w:t xml:space="preserve"> Manager</w:t>
+        <w:t>Vesta Risk Manager</w:t>
       </w:r>
     </w:p>
     <w:p>
@@ -402,16 +384,8 @@
         <w:rPr>
           <w:lang w:val="es-AR"/>
         </w:rPr>
-        <w:t>T-</w:t>
-      </w:r>
-      <w:proofErr w:type="spellStart"/>
-      <w:r>
-        <w:rPr>
-          <w:lang w:val="es-AR"/>
-        </w:rPr>
-        <w:t>Code</w:t>
-      </w:r>
-      <w:proofErr w:type="spellEnd"/>
+        <w:t>T-Code</w:t>
+      </w:r>
       <w:r>
         <w:rPr>
           <w:lang w:val="es-AR"/>
@@ -430,23 +404,7 @@
         <w:pStyle w:val="Sinespaciado"/>
       </w:pPr>
       <w:r>
-        <w:t xml:space="preserve">Agustín </w:t>
-      </w:r>
-      <w:proofErr w:type="spellStart"/>
-      <w:r>
-        <w:t>Collareda</w:t>
-      </w:r>
-      <w:proofErr w:type="spellEnd"/>
-      <w:r>
-        <w:t xml:space="preserve">, Cintia </w:t>
-      </w:r>
-      <w:proofErr w:type="spellStart"/>
-      <w:r>
-        <w:t>Hernandez</w:t>
-      </w:r>
-      <w:proofErr w:type="spellEnd"/>
-      <w:r>
-        <w:t xml:space="preserve"> y Hugo Frey.</w:t>
+        <w:t>Agustín Collareda, Cintia Hernandez y Hugo Frey.</w:t>
       </w:r>
     </w:p>
     <w:p/>
@@ -1742,21 +1700,7 @@
         <w:rPr>
           <w:lang w:val="es-AR"/>
         </w:rPr>
-        <w:t xml:space="preserve">En resumen, tanto para el desarrollo o lanzamiento de una </w:t>
-      </w:r>
-      <w:proofErr w:type="spellStart"/>
-      <w:r>
-        <w:rPr>
-          <w:lang w:val="es-AR"/>
-        </w:rPr>
-        <w:t>start</w:t>
-      </w:r>
-      <w:proofErr w:type="spellEnd"/>
-      <w:r>
-        <w:rPr>
-          <w:lang w:val="es-AR"/>
-        </w:rPr>
-        <w:t>-up como para el análisis de nuevas inversiones corporativas, el plan de negocio se convierte en herramienta indispensable.</w:t>
+        <w:t>En resumen, tanto para el desarrollo o lanzamiento de una start-up como para el análisis de nuevas inversiones corporativas, el plan de negocio se convierte en herramienta indispensable.</w:t>
       </w:r>
     </w:p>
     <w:p>
@@ -2009,15 +1953,7 @@
               <w:t>Sofia</w:t>
             </w:r>
             <w:r>
-              <w:t xml:space="preserve"> Albert </w:t>
-            </w:r>
-            <w:proofErr w:type="spellStart"/>
-            <w:r>
-              <w:t>Anibal</w:t>
-            </w:r>
-            <w:proofErr w:type="spellEnd"/>
-            <w:r>
-              <w:t xml:space="preserve"> Osiris</w:t>
+              <w:t xml:space="preserve"> Albert Anibal Osiris</w:t>
             </w:r>
           </w:p>
         </w:tc>
@@ -2902,7 +2838,23 @@
           <w:iCs/>
           <w:color w:val="auto"/>
         </w:rPr>
-        <w:t xml:space="preserve"> clave, se definen las estrategias a utilizar para gestionarlos, ya sea mediante un plan de prevención, minimización y/o de contingencia. </w:t>
+        <w:t xml:space="preserve"> clave, se definen las estrategias a utilizar para gestionarlos, ya sea mediante un plan de </w:t>
+      </w:r>
+      <w:r>
+        <w:rPr>
+          <w:i w:val="0"/>
+          <w:iCs/>
+          <w:color w:val="auto"/>
+        </w:rPr>
+        <w:t>mitigacion</w:t>
+      </w:r>
+      <w:r>
+        <w:rPr>
+          <w:i w:val="0"/>
+          <w:iCs/>
+          <w:color w:val="auto"/>
+        </w:rPr>
+        <w:t xml:space="preserve">, minimización y/o de contingencia. </w:t>
       </w:r>
     </w:p>
     <w:p>
@@ -3422,16 +3374,8 @@
       <w:rPr>
         <w:lang w:val="es-AR"/>
       </w:rPr>
-      <w:t>T-</w:t>
+      <w:t>T-Code</w:t>
     </w:r>
-    <w:proofErr w:type="spellStart"/>
-    <w:r>
-      <w:rPr>
-        <w:lang w:val="es-AR"/>
-      </w:rPr>
-      <w:t>Code</w:t>
-    </w:r>
-    <w:proofErr w:type="spellEnd"/>
     <w:r>
       <w:rPr>
         <w:lang w:val="es-AR"/>
@@ -3822,35 +3766,7 @@
       <w:rPr>
         <w:lang w:val="es-AR"/>
       </w:rPr>
-      <w:t xml:space="preserve">Agustín </w:t>
-    </w:r>
-    <w:proofErr w:type="spellStart"/>
-    <w:r>
-      <w:rPr>
-        <w:lang w:val="es-AR"/>
-      </w:rPr>
-      <w:t>Collareda</w:t>
-    </w:r>
-    <w:proofErr w:type="spellEnd"/>
-    <w:r>
-      <w:rPr>
-        <w:lang w:val="es-AR"/>
-      </w:rPr>
-      <w:t xml:space="preserve">, Cintia </w:t>
-    </w:r>
-    <w:proofErr w:type="spellStart"/>
-    <w:r>
-      <w:rPr>
-        <w:lang w:val="es-AR"/>
-      </w:rPr>
-      <w:t>Hernandez</w:t>
-    </w:r>
-    <w:proofErr w:type="spellEnd"/>
-    <w:r>
-      <w:rPr>
-        <w:lang w:val="es-AR"/>
-      </w:rPr>
-      <w:t xml:space="preserve"> y </w:t>
+      <w:t xml:space="preserve">Agustín Collareda, Cintia Hernandez y </w:t>
     </w:r>
     <w:r>
       <w:rPr>
@@ -4343,23 +4259,7 @@
         <w:rFonts w:ascii="Cambria" w:eastAsia="Times New Roman" w:hAnsi="Cambria"/>
         <w:szCs w:val="36"/>
       </w:rPr>
-      <w:t xml:space="preserve">Vesta </w:t>
-    </w:r>
-    <w:proofErr w:type="spellStart"/>
-    <w:r>
-      <w:rPr>
-        <w:rFonts w:ascii="Cambria" w:eastAsia="Times New Roman" w:hAnsi="Cambria"/>
-        <w:szCs w:val="36"/>
-      </w:rPr>
-      <w:t>Risk</w:t>
-    </w:r>
-    <w:proofErr w:type="spellEnd"/>
-    <w:r>
-      <w:rPr>
-        <w:rFonts w:ascii="Cambria" w:eastAsia="Times New Roman" w:hAnsi="Cambria"/>
-        <w:szCs w:val="36"/>
-      </w:rPr>
-      <w:t xml:space="preserve"> Manager</w:t>
+      <w:t>Vesta Risk Manager</w:t>
     </w:r>
     <w:r>
       <w:rPr>

</xml_diff>